<commit_message>
update the state and continuous action
</commit_message>
<xml_diff>
--- a/Report.docx
+++ b/Report.docx
@@ -11,6 +11,29 @@
       <w:r>
         <w:t>Introduction</w:t>
       </w:r>
+    </w:p>
+    <w:p>
+      <w:pPr>
+        <w:rPr>
+          <w:lang w:val="vi-VN"/>
+        </w:rPr>
+      </w:pPr>
+      <w:r>
+        <w:t>Related</w:t>
+      </w:r>
+      <w:r>
+        <w:rPr>
+          <w:lang w:val="vi-VN"/>
+        </w:rPr>
+        <w:t xml:space="preserve"> works</w:t>
+      </w:r>
+    </w:p>
+    <w:p>
+      <w:pPr>
+        <w:rPr>
+          <w:lang w:val="vi-VN"/>
+        </w:rPr>
+      </w:pPr>
     </w:p>
     <w:p>
       <w:r>
@@ -60,13 +83,8 @@
         </w:numPr>
       </w:pPr>
       <w:r>
-        <w:t xml:space="preserve">Actions, State, </w:t>
-      </w:r>
-      <w:proofErr w:type="gramStart"/>
-      <w:r>
-        <w:t>Reward,…</w:t>
-      </w:r>
-      <w:proofErr w:type="gramEnd"/>
+        <w:t>Actions, State, Reward,…</w:t>
+      </w:r>
     </w:p>
     <w:p>
       <w:r>
@@ -127,6 +145,30 @@
           <w:numId w:val="1"/>
         </w:numPr>
       </w:pPr>
+      <w:r>
+        <w:t>So</w:t>
+      </w:r>
+      <w:r>
+        <w:rPr>
+          <w:lang w:val="vi-VN"/>
+        </w:rPr>
+        <w:t xml:space="preserve"> sánh fix, E-espiso, RL, DRL,...</w:t>
+      </w:r>
+    </w:p>
+    <w:p>
+      <w:pPr>
+        <w:pStyle w:val="ListParagraph"/>
+        <w:numPr>
+          <w:ilvl w:val="0"/>
+          <w:numId w:val="1"/>
+        </w:numPr>
+      </w:pPr>
+      <w:r>
+        <w:rPr>
+          <w:lang w:val="vi-VN"/>
+        </w:rPr>
+        <w:t>Đánh giá các chỉ số desitity, speech,...</w:t>
+      </w:r>
     </w:p>
     <w:sectPr>
       <w:pgSz w:w="12240" w:h="15840"/>

</xml_diff>

<commit_message>
edit save model and still bug in traffic light
</commit_message>
<xml_diff>
--- a/Report.docx
+++ b/Report.docx
@@ -3,11 +3,127 @@
 <w:document xmlns:wpc="http://schemas.microsoft.com/office/word/2010/wordprocessingCanvas" xmlns:cx="http://schemas.microsoft.com/office/drawing/2014/chartex" xmlns:cx1="http://schemas.microsoft.com/office/drawing/2015/9/8/chartex" xmlns:cx2="http://schemas.microsoft.com/office/drawing/2015/10/21/chartex" xmlns:cx3="http://schemas.microsoft.com/office/drawing/2016/5/9/chartex" xmlns:cx4="http://schemas.microsoft.com/office/drawing/2016/5/10/chartex" xmlns:cx5="http://schemas.microsoft.com/office/drawing/2016/5/11/chartex" xmlns:cx6="http://schemas.microsoft.com/office/drawing/2016/5/12/chartex" xmlns:cx7="http://schemas.microsoft.com/office/drawing/2016/5/13/chartex" xmlns:cx8="http://schemas.microsoft.com/office/drawing/2016/5/14/chartex" xmlns:mc="http://schemas.openxmlformats.org/markup-compatibility/2006" xmlns:aink="http://schemas.microsoft.com/office/drawing/2016/ink" xmlns:am3d="http://schemas.microsoft.com/office/drawing/2017/model3d" xmlns:o="urn:schemas-microsoft-com:office:office" xmlns:r="http://schemas.openxmlformats.org/officeDocument/2006/relationships" xmlns:m="http://schemas.openxmlformats.org/officeDocument/2006/math" xmlns:v="urn:schemas-microsoft-com:vml" xmlns:wp14="http://schemas.microsoft.com/office/word/2010/wordprocessingDrawing" xmlns:wp="http://schemas.openxmlformats.org/drawingml/2006/wordprocessingDrawing" xmlns:w10="urn:schemas-microsoft-com:office:word" xmlns:w="http://schemas.openxmlformats.org/wordprocessingml/2006/main" xmlns:w14="http://schemas.microsoft.com/office/word/2010/wordml" xmlns:w15="http://schemas.microsoft.com/office/word/2012/wordml" xmlns:w16cex="http://schemas.microsoft.com/office/word/2018/wordml/cex" xmlns:w16cid="http://schemas.microsoft.com/office/word/2016/wordml/cid" xmlns:w16="http://schemas.microsoft.com/office/word/2018/wordml" xmlns:w16sdtdh="http://schemas.microsoft.com/office/word/2020/wordml/sdtdatahash" xmlns:w16se="http://schemas.microsoft.com/office/word/2015/wordml/symex" xmlns:wpg="http://schemas.microsoft.com/office/word/2010/wordprocessingGroup" xmlns:wpi="http://schemas.microsoft.com/office/word/2010/wordprocessingInk" xmlns:wne="http://schemas.microsoft.com/office/word/2006/wordml" xmlns:wps="http://schemas.microsoft.com/office/word/2010/wordprocessingShape" mc:Ignorable="w14 w15 w16se w16cid w16 w16cex w16sdtdh wp14">
   <w:body>
     <w:p>
+      <w:pPr>
+        <w:rPr>
+          <w:lang w:val="vi-VN"/>
+        </w:rPr>
+      </w:pPr>
       <w:r>
         <w:t>Abstract</w:t>
       </w:r>
-    </w:p>
-    <w:p>
+      <w:r>
+        <w:rPr>
+          <w:lang w:val="vi-VN"/>
+        </w:rPr>
+        <w:t xml:space="preserve"> </w:t>
+      </w:r>
+    </w:p>
+    <w:p>
+      <w:pPr>
+        <w:pStyle w:val="ListParagraph"/>
+        <w:numPr>
+          <w:ilvl w:val="0"/>
+          <w:numId w:val="2"/>
+        </w:numPr>
+      </w:pPr>
+      <w:proofErr w:type="spellStart"/>
+      <w:r>
+        <w:t>Phát</w:t>
+      </w:r>
+      <w:proofErr w:type="spellEnd"/>
+      <w:r>
+        <w:rPr>
+          <w:lang w:val="vi-VN"/>
+        </w:rPr>
+        <w:t xml:space="preserve"> triển cả intellegent system, </w:t>
+      </w:r>
+      <w:proofErr w:type="gramStart"/>
+      <w:r>
+        <w:rPr>
+          <w:lang w:val="vi-VN"/>
+        </w:rPr>
+        <w:t>RL,...</w:t>
+      </w:r>
+      <w:proofErr w:type="gramEnd"/>
+    </w:p>
+    <w:p>
+      <w:pPr>
+        <w:pStyle w:val="ListParagraph"/>
+        <w:numPr>
+          <w:ilvl w:val="0"/>
+          <w:numId w:val="2"/>
+        </w:numPr>
+      </w:pPr>
+      <w:proofErr w:type="spellStart"/>
+      <w:r>
+        <w:t>Vấn</w:t>
+      </w:r>
+      <w:proofErr w:type="spellEnd"/>
+      <w:r>
+        <w:rPr>
+          <w:lang w:val="vi-VN"/>
+        </w:rPr>
+        <w:t xml:space="preserve"> đề hiện tại</w:t>
+      </w:r>
+    </w:p>
+    <w:p>
+      <w:pPr>
+        <w:pStyle w:val="ListParagraph"/>
+        <w:numPr>
+          <w:ilvl w:val="0"/>
+          <w:numId w:val="2"/>
+        </w:numPr>
+      </w:pPr>
+      <w:proofErr w:type="spellStart"/>
+      <w:r>
+        <w:t>Động</w:t>
+      </w:r>
+      <w:proofErr w:type="spellEnd"/>
+      <w:r>
+        <w:rPr>
+          <w:lang w:val="vi-VN"/>
+        </w:rPr>
+        <w:t xml:space="preserve"> lực của bài toán này</w:t>
+      </w:r>
+    </w:p>
+    <w:p>
+      <w:pPr>
+        <w:pStyle w:val="ListParagraph"/>
+        <w:numPr>
+          <w:ilvl w:val="0"/>
+          <w:numId w:val="2"/>
+        </w:numPr>
+      </w:pPr>
+      <w:r>
+        <w:rPr>
+          <w:lang w:val="vi-VN"/>
+        </w:rPr>
+        <w:t>Đề xuất</w:t>
+      </w:r>
+    </w:p>
+    <w:p>
+      <w:pPr>
+        <w:pStyle w:val="ListParagraph"/>
+        <w:numPr>
+          <w:ilvl w:val="0"/>
+          <w:numId w:val="2"/>
+        </w:numPr>
+      </w:pPr>
+      <w:r>
+        <w:rPr>
+          <w:lang w:val="vi-VN"/>
+        </w:rPr>
+        <w:t>Kể quả đạt được</w:t>
+      </w:r>
+    </w:p>
+    <w:p>
+      <w:pPr>
+        <w:pStyle w:val="ListParagraph"/>
+        <w:numPr>
+          <w:ilvl w:val="0"/>
+          <w:numId w:val="4"/>
+        </w:numPr>
+      </w:pPr>
       <w:r>
         <w:t>Introduction</w:t>
       </w:r>
@@ -19,6 +135,24 @@
         </w:rPr>
       </w:pPr>
       <w:r>
+        <w:rPr>
+          <w:lang w:val="vi-VN"/>
+        </w:rPr>
+        <w:t>Dựa trên nội dung của abstract, viết chi tiết hơn</w:t>
+      </w:r>
+    </w:p>
+    <w:p>
+      <w:pPr>
+        <w:pStyle w:val="ListParagraph"/>
+        <w:numPr>
+          <w:ilvl w:val="0"/>
+          <w:numId w:val="4"/>
+        </w:numPr>
+        <w:rPr>
+          <w:lang w:val="vi-VN"/>
+        </w:rPr>
+      </w:pPr>
+      <w:r>
         <w:t>Related</w:t>
       </w:r>
       <w:r>
@@ -34,8 +168,29 @@
           <w:lang w:val="vi-VN"/>
         </w:rPr>
       </w:pPr>
-    </w:p>
-    <w:p>
+      <w:r>
+        <w:t xml:space="preserve">Table </w:t>
+      </w:r>
+      <w:proofErr w:type="spellStart"/>
+      <w:r>
+        <w:t>chỉ</w:t>
+      </w:r>
+      <w:proofErr w:type="spellEnd"/>
+      <w:r>
+        <w:rPr>
+          <w:lang w:val="vi-VN"/>
+        </w:rPr>
+        <w:t xml:space="preserve"> ra các state (Franke)</w:t>
+      </w:r>
+    </w:p>
+    <w:p>
+      <w:pPr>
+        <w:pStyle w:val="ListParagraph"/>
+        <w:numPr>
+          <w:ilvl w:val="0"/>
+          <w:numId w:val="4"/>
+        </w:numPr>
+      </w:pPr>
       <w:r>
         <w:t>Preliminary</w:t>
       </w:r>
@@ -51,6 +206,12 @@
       <w:r>
         <w:t>SUMO configuration</w:t>
       </w:r>
+      <w:r>
+        <w:rPr>
+          <w:lang w:val="vi-VN"/>
+        </w:rPr>
+        <w:t xml:space="preserve"> vs Traci</w:t>
+      </w:r>
     </w:p>
     <w:p>
       <w:pPr>
@@ -68,10 +229,122 @@
         <w:t>alogrithms</w:t>
       </w:r>
       <w:proofErr w:type="spellEnd"/>
-    </w:p>
-    <w:p>
-      <w:r>
-        <w:t>Problem definitions</w:t>
+      <w:r>
+        <w:rPr>
+          <w:lang w:val="vi-VN"/>
+        </w:rPr>
+        <w:t xml:space="preserve"> </w:t>
+      </w:r>
+    </w:p>
+    <w:p>
+      <w:pPr>
+        <w:pStyle w:val="ListParagraph"/>
+        <w:numPr>
+          <w:ilvl w:val="1"/>
+          <w:numId w:val="1"/>
+        </w:numPr>
+      </w:pPr>
+      <w:r>
+        <w:t>E</w:t>
+      </w:r>
+      <w:r>
+        <w:rPr>
+          <w:lang w:val="vi-VN"/>
+        </w:rPr>
+        <w:t>-greendy</w:t>
+      </w:r>
+    </w:p>
+    <w:p>
+      <w:pPr>
+        <w:pStyle w:val="ListParagraph"/>
+        <w:numPr>
+          <w:ilvl w:val="1"/>
+          <w:numId w:val="1"/>
+        </w:numPr>
+      </w:pPr>
+      <w:r>
+        <w:rPr>
+          <w:lang w:val="vi-VN"/>
+        </w:rPr>
+        <w:t>SARSA</w:t>
+      </w:r>
+    </w:p>
+    <w:p>
+      <w:pPr>
+        <w:pStyle w:val="ListParagraph"/>
+        <w:numPr>
+          <w:ilvl w:val="1"/>
+          <w:numId w:val="1"/>
+        </w:numPr>
+      </w:pPr>
+      <w:r>
+        <w:rPr>
+          <w:lang w:val="vi-VN"/>
+        </w:rPr>
+        <w:t>Dueling DQN</w:t>
+      </w:r>
+    </w:p>
+    <w:p>
+      <w:pPr>
+        <w:pStyle w:val="ListParagraph"/>
+        <w:numPr>
+          <w:ilvl w:val="1"/>
+          <w:numId w:val="1"/>
+        </w:numPr>
+      </w:pPr>
+      <w:r>
+        <w:rPr>
+          <w:lang w:val="vi-VN"/>
+        </w:rPr>
+        <w:t>DPS</w:t>
+      </w:r>
+    </w:p>
+    <w:p>
+      <w:pPr>
+        <w:pStyle w:val="ListParagraph"/>
+        <w:numPr>
+          <w:ilvl w:val="0"/>
+          <w:numId w:val="4"/>
+        </w:numPr>
+        <w:rPr>
+          <w:lang w:val="vi-VN"/>
+        </w:rPr>
+      </w:pPr>
+      <w:r>
+        <w:t>Methodology</w:t>
+      </w:r>
+      <w:r>
+        <w:rPr>
+          <w:lang w:val="vi-VN"/>
+        </w:rPr>
+        <w:t xml:space="preserve"> &lt;Son&gt;</w:t>
+      </w:r>
+    </w:p>
+    <w:p>
+      <w:pPr>
+        <w:pStyle w:val="ListParagraph"/>
+        <w:numPr>
+          <w:ilvl w:val="1"/>
+          <w:numId w:val="4"/>
+        </w:numPr>
+        <w:rPr>
+          <w:lang w:val="vi-VN"/>
+        </w:rPr>
+      </w:pPr>
+      <w:r>
+        <w:t>Problem Formulation</w:t>
+      </w:r>
+      <w:r>
+        <w:rPr>
+          <w:lang w:val="vi-VN"/>
+        </w:rPr>
+        <w:t xml:space="preserve"> </w:t>
+      </w:r>
+      <w:r>
+        <w:rPr>
+          <w:lang w:val="vi-VN"/>
+        </w:rPr>
+        <w:t>&lt;Adel&gt;</w:t>
       </w:r>
     </w:p>
     <w:p>
@@ -83,12 +356,30 @@
         </w:numPr>
       </w:pPr>
       <w:r>
-        <w:t>Actions, State, Reward,…</w:t>
-      </w:r>
-    </w:p>
-    <w:p>
-      <w:r>
-        <w:t>Methodology</w:t>
+        <w:t xml:space="preserve">Actions, State, </w:t>
+      </w:r>
+      <w:proofErr w:type="gramStart"/>
+      <w:r>
+        <w:t>Reward,…</w:t>
+      </w:r>
+      <w:proofErr w:type="gramEnd"/>
+    </w:p>
+    <w:p>
+      <w:pPr>
+        <w:pStyle w:val="ListParagraph"/>
+        <w:numPr>
+          <w:ilvl w:val="1"/>
+          <w:numId w:val="4"/>
+        </w:numPr>
+        <w:rPr>
+          <w:lang w:val="vi-VN"/>
+        </w:rPr>
+      </w:pPr>
+      <w:r>
+        <w:rPr>
+          <w:lang w:val="vi-VN"/>
+        </w:rPr>
+        <w:t>Method</w:t>
       </w:r>
     </w:p>
     <w:p>
@@ -104,8 +395,52 @@
       </w:r>
     </w:p>
     <w:p>
-      <w:r>
-        <w:t>Results</w:t>
+      <w:pPr>
+        <w:pStyle w:val="ListParagraph"/>
+      </w:pPr>
+    </w:p>
+    <w:p>
+      <w:pPr>
+        <w:pStyle w:val="ListParagraph"/>
+        <w:numPr>
+          <w:ilvl w:val="0"/>
+          <w:numId w:val="4"/>
+        </w:numPr>
+        <w:rPr>
+          <w:lang w:val="vi-VN"/>
+        </w:rPr>
+      </w:pPr>
+      <w:r>
+        <w:t>Experiments and Evaluations</w:t>
+      </w:r>
+      <w:r>
+        <w:rPr>
+          <w:lang w:val="vi-VN"/>
+        </w:rPr>
+        <w:t xml:space="preserve"> </w:t>
+      </w:r>
+    </w:p>
+    <w:p>
+      <w:pPr>
+        <w:pStyle w:val="ListParagraph"/>
+        <w:numPr>
+          <w:ilvl w:val="1"/>
+          <w:numId w:val="4"/>
+        </w:numPr>
+      </w:pPr>
+      <w:proofErr w:type="spellStart"/>
+      <w:r>
+        <w:t>E</w:t>
+      </w:r>
+      <w:r>
+        <w:t>perimental</w:t>
+      </w:r>
+      <w:proofErr w:type="spellEnd"/>
+      <w:r>
+        <w:t xml:space="preserve"> </w:t>
+      </w:r>
+      <w:r>
+        <w:t>Settings</w:t>
       </w:r>
     </w:p>
     <w:p>
@@ -115,9 +450,15 @@
           <w:ilvl w:val="0"/>
           <w:numId w:val="1"/>
         </w:numPr>
-      </w:pPr>
-      <w:r>
-        <w:t>Setup</w:t>
+        <w:rPr>
+          <w:lang w:val="vi-VN"/>
+        </w:rPr>
+      </w:pPr>
+      <w:r>
+        <w:rPr>
+          <w:lang w:val="vi-VN"/>
+        </w:rPr>
+        <w:t>Cấu hình các thống số như: Chiều dài đừng, vận tốc tối đa,... &lt;Son&gt;</w:t>
       </w:r>
     </w:p>
     <w:p>
@@ -127,14 +468,33 @@
           <w:ilvl w:val="0"/>
           <w:numId w:val="1"/>
         </w:numPr>
-      </w:pPr>
-      <w:r>
-        <w:t>…</w:t>
-      </w:r>
-    </w:p>
-    <w:p>
-      <w:r>
-        <w:t>Expected comparation:</w:t>
+        <w:rPr>
+          <w:lang w:val="vi-VN"/>
+        </w:rPr>
+      </w:pPr>
+      <w:r>
+        <w:rPr>
+          <w:lang w:val="vi-VN"/>
+        </w:rPr>
+        <w:t>Evaluation metrics</w:t>
+      </w:r>
+    </w:p>
+    <w:p>
+      <w:pPr>
+        <w:pStyle w:val="ListParagraph"/>
+        <w:numPr>
+          <w:ilvl w:val="1"/>
+          <w:numId w:val="4"/>
+        </w:numPr>
+        <w:rPr>
+          <w:lang w:val="vi-VN"/>
+        </w:rPr>
+      </w:pPr>
+      <w:r>
+        <w:rPr>
+          <w:lang w:val="vi-VN"/>
+        </w:rPr>
+        <w:t>Results</w:t>
       </w:r>
     </w:p>
     <w:p>
@@ -152,7 +512,21 @@
         <w:rPr>
           <w:lang w:val="vi-VN"/>
         </w:rPr>
-        <w:t xml:space="preserve"> sánh fix, E-espiso, RL, DRL,...</w:t>
+        <w:t xml:space="preserve"> sánh fix, </w:t>
+      </w:r>
+      <w:r>
+        <w:t xml:space="preserve">RL </w:t>
+      </w:r>
+      <w:proofErr w:type="spellStart"/>
+      <w:r>
+        <w:t>alogrithms</w:t>
+      </w:r>
+      <w:proofErr w:type="spellEnd"/>
+      <w:r>
+        <w:rPr>
+          <w:lang w:val="vi-VN"/>
+        </w:rPr>
+        <w:t xml:space="preserve"> </w:t>
       </w:r>
     </w:p>
     <w:p>
@@ -167,7 +541,13 @@
         <w:rPr>
           <w:lang w:val="vi-VN"/>
         </w:rPr>
-        <w:t>Đánh giá các chỉ số desitity, speech,...</w:t>
+        <w:t xml:space="preserve">Đánh giá các chỉ số desitity, </w:t>
+      </w:r>
+      <w:r>
+        <w:rPr>
+          <w:lang w:val="vi-VN"/>
+        </w:rPr>
+        <w:t>speech,...</w:t>
       </w:r>
     </w:p>
     <w:sectPr>
@@ -183,6 +563,351 @@
 <file path=word/numbering.xml><?xml version="1.0" encoding="utf-8"?>
 <w:numbering xmlns:wpc="http://schemas.microsoft.com/office/word/2010/wordprocessingCanvas" xmlns:cx="http://schemas.microsoft.com/office/drawing/2014/chartex" xmlns:cx1="http://schemas.microsoft.com/office/drawing/2015/9/8/chartex" xmlns:cx2="http://schemas.microsoft.com/office/drawing/2015/10/21/chartex" xmlns:cx3="http://schemas.microsoft.com/office/drawing/2016/5/9/chartex" xmlns:cx4="http://schemas.microsoft.com/office/drawing/2016/5/10/chartex" xmlns:cx5="http://schemas.microsoft.com/office/drawing/2016/5/11/chartex" xmlns:cx6="http://schemas.microsoft.com/office/drawing/2016/5/12/chartex" xmlns:cx7="http://schemas.microsoft.com/office/drawing/2016/5/13/chartex" xmlns:cx8="http://schemas.microsoft.com/office/drawing/2016/5/14/chartex" xmlns:mc="http://schemas.openxmlformats.org/markup-compatibility/2006" xmlns:aink="http://schemas.microsoft.com/office/drawing/2016/ink" xmlns:am3d="http://schemas.microsoft.com/office/drawing/2017/model3d" xmlns:o="urn:schemas-microsoft-com:office:office" xmlns:r="http://schemas.openxmlformats.org/officeDocument/2006/relationships" xmlns:m="http://schemas.openxmlformats.org/officeDocument/2006/math" xmlns:v="urn:schemas-microsoft-com:vml" xmlns:wp14="http://schemas.microsoft.com/office/word/2010/wordprocessingDrawing" xmlns:wp="http://schemas.openxmlformats.org/drawingml/2006/wordprocessingDrawing" xmlns:w10="urn:schemas-microsoft-com:office:word" xmlns:w="http://schemas.openxmlformats.org/wordprocessingml/2006/main" xmlns:w14="http://schemas.microsoft.com/office/word/2010/wordml" xmlns:w15="http://schemas.microsoft.com/office/word/2012/wordml" xmlns:w16cex="http://schemas.microsoft.com/office/word/2018/wordml/cex" xmlns:w16cid="http://schemas.microsoft.com/office/word/2016/wordml/cid" xmlns:w16="http://schemas.microsoft.com/office/word/2018/wordml" xmlns:w16sdtdh="http://schemas.microsoft.com/office/word/2020/wordml/sdtdatahash" xmlns:w16se="http://schemas.microsoft.com/office/word/2015/wordml/symex" xmlns:wpg="http://schemas.microsoft.com/office/word/2010/wordprocessingGroup" xmlns:wpi="http://schemas.microsoft.com/office/word/2010/wordprocessingInk" xmlns:wne="http://schemas.microsoft.com/office/word/2006/wordml" xmlns:wps="http://schemas.microsoft.com/office/word/2010/wordprocessingShape" mc:Ignorable="w14 w15 w16se w16cid w16 w16cex w16sdtdh wp14">
   <w:abstractNum w:abstractNumId="0" w15:restartNumberingAfterBreak="0">
+    <w:nsid w:val="0D84312C"/>
+    <w:multiLevelType w:val="hybridMultilevel"/>
+    <w:tmpl w:val="03008B58"/>
+    <w:lvl w:ilvl="0" w:tplc="AAF859BC">
+      <w:numFmt w:val="bullet"/>
+      <w:lvlText w:val=""/>
+      <w:lvlJc w:val="left"/>
+      <w:pPr>
+        <w:ind w:left="720" w:hanging="360"/>
+      </w:pPr>
+      <w:rPr>
+        <w:rFonts w:ascii="Wingdings" w:eastAsiaTheme="minorHAnsi" w:hAnsi="Wingdings" w:cstheme="minorBidi" w:hint="default"/>
+      </w:rPr>
+    </w:lvl>
+    <w:lvl w:ilvl="1" w:tplc="04090003" w:tentative="1">
+      <w:start w:val="1"/>
+      <w:numFmt w:val="bullet"/>
+      <w:lvlText w:val="o"/>
+      <w:lvlJc w:val="left"/>
+      <w:pPr>
+        <w:ind w:left="1440" w:hanging="360"/>
+      </w:pPr>
+      <w:rPr>
+        <w:rFonts w:ascii="Courier New" w:hAnsi="Courier New" w:cs="Courier New" w:hint="default"/>
+      </w:rPr>
+    </w:lvl>
+    <w:lvl w:ilvl="2" w:tplc="04090005" w:tentative="1">
+      <w:start w:val="1"/>
+      <w:numFmt w:val="bullet"/>
+      <w:lvlText w:val=""/>
+      <w:lvlJc w:val="left"/>
+      <w:pPr>
+        <w:ind w:left="2160" w:hanging="360"/>
+      </w:pPr>
+      <w:rPr>
+        <w:rFonts w:ascii="Wingdings" w:hAnsi="Wingdings" w:hint="default"/>
+      </w:rPr>
+    </w:lvl>
+    <w:lvl w:ilvl="3" w:tplc="04090001" w:tentative="1">
+      <w:start w:val="1"/>
+      <w:numFmt w:val="bullet"/>
+      <w:lvlText w:val=""/>
+      <w:lvlJc w:val="left"/>
+      <w:pPr>
+        <w:ind w:left="2880" w:hanging="360"/>
+      </w:pPr>
+      <w:rPr>
+        <w:rFonts w:ascii="Symbol" w:hAnsi="Symbol" w:hint="default"/>
+      </w:rPr>
+    </w:lvl>
+    <w:lvl w:ilvl="4" w:tplc="04090003" w:tentative="1">
+      <w:start w:val="1"/>
+      <w:numFmt w:val="bullet"/>
+      <w:lvlText w:val="o"/>
+      <w:lvlJc w:val="left"/>
+      <w:pPr>
+        <w:ind w:left="3600" w:hanging="360"/>
+      </w:pPr>
+      <w:rPr>
+        <w:rFonts w:ascii="Courier New" w:hAnsi="Courier New" w:cs="Courier New" w:hint="default"/>
+      </w:rPr>
+    </w:lvl>
+    <w:lvl w:ilvl="5" w:tplc="04090005" w:tentative="1">
+      <w:start w:val="1"/>
+      <w:numFmt w:val="bullet"/>
+      <w:lvlText w:val=""/>
+      <w:lvlJc w:val="left"/>
+      <w:pPr>
+        <w:ind w:left="4320" w:hanging="360"/>
+      </w:pPr>
+      <w:rPr>
+        <w:rFonts w:ascii="Wingdings" w:hAnsi="Wingdings" w:hint="default"/>
+      </w:rPr>
+    </w:lvl>
+    <w:lvl w:ilvl="6" w:tplc="04090001" w:tentative="1">
+      <w:start w:val="1"/>
+      <w:numFmt w:val="bullet"/>
+      <w:lvlText w:val=""/>
+      <w:lvlJc w:val="left"/>
+      <w:pPr>
+        <w:ind w:left="5040" w:hanging="360"/>
+      </w:pPr>
+      <w:rPr>
+        <w:rFonts w:ascii="Symbol" w:hAnsi="Symbol" w:hint="default"/>
+      </w:rPr>
+    </w:lvl>
+    <w:lvl w:ilvl="7" w:tplc="04090003" w:tentative="1">
+      <w:start w:val="1"/>
+      <w:numFmt w:val="bullet"/>
+      <w:lvlText w:val="o"/>
+      <w:lvlJc w:val="left"/>
+      <w:pPr>
+        <w:ind w:left="5760" w:hanging="360"/>
+      </w:pPr>
+      <w:rPr>
+        <w:rFonts w:ascii="Courier New" w:hAnsi="Courier New" w:cs="Courier New" w:hint="default"/>
+      </w:rPr>
+    </w:lvl>
+    <w:lvl w:ilvl="8" w:tplc="04090005" w:tentative="1">
+      <w:start w:val="1"/>
+      <w:numFmt w:val="bullet"/>
+      <w:lvlText w:val=""/>
+      <w:lvlJc w:val="left"/>
+      <w:pPr>
+        <w:ind w:left="6480" w:hanging="360"/>
+      </w:pPr>
+      <w:rPr>
+        <w:rFonts w:ascii="Wingdings" w:hAnsi="Wingdings" w:hint="default"/>
+      </w:rPr>
+    </w:lvl>
+  </w:abstractNum>
+  <w:abstractNum w:abstractNumId="1" w15:restartNumberingAfterBreak="0">
+    <w:nsid w:val="27AC2335"/>
+    <w:multiLevelType w:val="hybridMultilevel"/>
+    <w:tmpl w:val="3FEEEE10"/>
+    <w:lvl w:ilvl="0" w:tplc="C984485C">
+      <w:numFmt w:val="bullet"/>
+      <w:lvlText w:val="-"/>
+      <w:lvlJc w:val="left"/>
+      <w:pPr>
+        <w:ind w:left="720" w:hanging="360"/>
+      </w:pPr>
+      <w:rPr>
+        <w:rFonts w:ascii="Calibri" w:eastAsiaTheme="minorHAnsi" w:hAnsi="Calibri" w:cs="Calibri" w:hint="default"/>
+      </w:rPr>
+    </w:lvl>
+    <w:lvl w:ilvl="1" w:tplc="04090003" w:tentative="1">
+      <w:start w:val="1"/>
+      <w:numFmt w:val="bullet"/>
+      <w:lvlText w:val="o"/>
+      <w:lvlJc w:val="left"/>
+      <w:pPr>
+        <w:ind w:left="1440" w:hanging="360"/>
+      </w:pPr>
+      <w:rPr>
+        <w:rFonts w:ascii="Courier New" w:hAnsi="Courier New" w:cs="Courier New" w:hint="default"/>
+      </w:rPr>
+    </w:lvl>
+    <w:lvl w:ilvl="2" w:tplc="04090005" w:tentative="1">
+      <w:start w:val="1"/>
+      <w:numFmt w:val="bullet"/>
+      <w:lvlText w:val=""/>
+      <w:lvlJc w:val="left"/>
+      <w:pPr>
+        <w:ind w:left="2160" w:hanging="360"/>
+      </w:pPr>
+      <w:rPr>
+        <w:rFonts w:ascii="Wingdings" w:hAnsi="Wingdings" w:hint="default"/>
+      </w:rPr>
+    </w:lvl>
+    <w:lvl w:ilvl="3" w:tplc="04090001" w:tentative="1">
+      <w:start w:val="1"/>
+      <w:numFmt w:val="bullet"/>
+      <w:lvlText w:val=""/>
+      <w:lvlJc w:val="left"/>
+      <w:pPr>
+        <w:ind w:left="2880" w:hanging="360"/>
+      </w:pPr>
+      <w:rPr>
+        <w:rFonts w:ascii="Symbol" w:hAnsi="Symbol" w:hint="default"/>
+      </w:rPr>
+    </w:lvl>
+    <w:lvl w:ilvl="4" w:tplc="04090003" w:tentative="1">
+      <w:start w:val="1"/>
+      <w:numFmt w:val="bullet"/>
+      <w:lvlText w:val="o"/>
+      <w:lvlJc w:val="left"/>
+      <w:pPr>
+        <w:ind w:left="3600" w:hanging="360"/>
+      </w:pPr>
+      <w:rPr>
+        <w:rFonts w:ascii="Courier New" w:hAnsi="Courier New" w:cs="Courier New" w:hint="default"/>
+      </w:rPr>
+    </w:lvl>
+    <w:lvl w:ilvl="5" w:tplc="04090005" w:tentative="1">
+      <w:start w:val="1"/>
+      <w:numFmt w:val="bullet"/>
+      <w:lvlText w:val=""/>
+      <w:lvlJc w:val="left"/>
+      <w:pPr>
+        <w:ind w:left="4320" w:hanging="360"/>
+      </w:pPr>
+      <w:rPr>
+        <w:rFonts w:ascii="Wingdings" w:hAnsi="Wingdings" w:hint="default"/>
+      </w:rPr>
+    </w:lvl>
+    <w:lvl w:ilvl="6" w:tplc="04090001" w:tentative="1">
+      <w:start w:val="1"/>
+      <w:numFmt w:val="bullet"/>
+      <w:lvlText w:val=""/>
+      <w:lvlJc w:val="left"/>
+      <w:pPr>
+        <w:ind w:left="5040" w:hanging="360"/>
+      </w:pPr>
+      <w:rPr>
+        <w:rFonts w:ascii="Symbol" w:hAnsi="Symbol" w:hint="default"/>
+      </w:rPr>
+    </w:lvl>
+    <w:lvl w:ilvl="7" w:tplc="04090003" w:tentative="1">
+      <w:start w:val="1"/>
+      <w:numFmt w:val="bullet"/>
+      <w:lvlText w:val="o"/>
+      <w:lvlJc w:val="left"/>
+      <w:pPr>
+        <w:ind w:left="5760" w:hanging="360"/>
+      </w:pPr>
+      <w:rPr>
+        <w:rFonts w:ascii="Courier New" w:hAnsi="Courier New" w:cs="Courier New" w:hint="default"/>
+      </w:rPr>
+    </w:lvl>
+    <w:lvl w:ilvl="8" w:tplc="04090005" w:tentative="1">
+      <w:start w:val="1"/>
+      <w:numFmt w:val="bullet"/>
+      <w:lvlText w:val=""/>
+      <w:lvlJc w:val="left"/>
+      <w:pPr>
+        <w:ind w:left="6480" w:hanging="360"/>
+      </w:pPr>
+      <w:rPr>
+        <w:rFonts w:ascii="Wingdings" w:hAnsi="Wingdings" w:hint="default"/>
+      </w:rPr>
+    </w:lvl>
+  </w:abstractNum>
+  <w:abstractNum w:abstractNumId="2" w15:restartNumberingAfterBreak="0">
+    <w:nsid w:val="4B566CF4"/>
+    <w:multiLevelType w:val="multilevel"/>
+    <w:tmpl w:val="7092F25C"/>
+    <w:lvl w:ilvl="0">
+      <w:start w:val="1"/>
+      <w:numFmt w:val="decimal"/>
+      <w:lvlText w:val="%1."/>
+      <w:lvlJc w:val="left"/>
+      <w:pPr>
+        <w:ind w:left="720" w:hanging="360"/>
+      </w:pPr>
+      <w:rPr>
+        <w:rFonts w:hint="default"/>
+      </w:rPr>
+    </w:lvl>
+    <w:lvl w:ilvl="1">
+      <w:start w:val="1"/>
+      <w:numFmt w:val="decimal"/>
+      <w:isLgl/>
+      <w:lvlText w:val="%1.%2."/>
+      <w:lvlJc w:val="left"/>
+      <w:pPr>
+        <w:ind w:left="720" w:hanging="360"/>
+      </w:pPr>
+      <w:rPr>
+        <w:rFonts w:hint="default"/>
+      </w:rPr>
+    </w:lvl>
+    <w:lvl w:ilvl="2">
+      <w:start w:val="1"/>
+      <w:numFmt w:val="decimal"/>
+      <w:isLgl/>
+      <w:lvlText w:val="%1.%2.%3."/>
+      <w:lvlJc w:val="left"/>
+      <w:pPr>
+        <w:ind w:left="1080" w:hanging="720"/>
+      </w:pPr>
+      <w:rPr>
+        <w:rFonts w:hint="default"/>
+      </w:rPr>
+    </w:lvl>
+    <w:lvl w:ilvl="3">
+      <w:start w:val="1"/>
+      <w:numFmt w:val="decimal"/>
+      <w:isLgl/>
+      <w:lvlText w:val="%1.%2.%3.%4."/>
+      <w:lvlJc w:val="left"/>
+      <w:pPr>
+        <w:ind w:left="1080" w:hanging="720"/>
+      </w:pPr>
+      <w:rPr>
+        <w:rFonts w:hint="default"/>
+      </w:rPr>
+    </w:lvl>
+    <w:lvl w:ilvl="4">
+      <w:start w:val="1"/>
+      <w:numFmt w:val="decimal"/>
+      <w:isLgl/>
+      <w:lvlText w:val="%1.%2.%3.%4.%5."/>
+      <w:lvlJc w:val="left"/>
+      <w:pPr>
+        <w:ind w:left="1440" w:hanging="1080"/>
+      </w:pPr>
+      <w:rPr>
+        <w:rFonts w:hint="default"/>
+      </w:rPr>
+    </w:lvl>
+    <w:lvl w:ilvl="5">
+      <w:start w:val="1"/>
+      <w:numFmt w:val="decimal"/>
+      <w:isLgl/>
+      <w:lvlText w:val="%1.%2.%3.%4.%5.%6."/>
+      <w:lvlJc w:val="left"/>
+      <w:pPr>
+        <w:ind w:left="1440" w:hanging="1080"/>
+      </w:pPr>
+      <w:rPr>
+        <w:rFonts w:hint="default"/>
+      </w:rPr>
+    </w:lvl>
+    <w:lvl w:ilvl="6">
+      <w:start w:val="1"/>
+      <w:numFmt w:val="decimal"/>
+      <w:isLgl/>
+      <w:lvlText w:val="%1.%2.%3.%4.%5.%6.%7."/>
+      <w:lvlJc w:val="left"/>
+      <w:pPr>
+        <w:ind w:left="1800" w:hanging="1440"/>
+      </w:pPr>
+      <w:rPr>
+        <w:rFonts w:hint="default"/>
+      </w:rPr>
+    </w:lvl>
+    <w:lvl w:ilvl="7">
+      <w:start w:val="1"/>
+      <w:numFmt w:val="decimal"/>
+      <w:isLgl/>
+      <w:lvlText w:val="%1.%2.%3.%4.%5.%6.%7.%8."/>
+      <w:lvlJc w:val="left"/>
+      <w:pPr>
+        <w:ind w:left="1800" w:hanging="1440"/>
+      </w:pPr>
+      <w:rPr>
+        <w:rFonts w:hint="default"/>
+      </w:rPr>
+    </w:lvl>
+    <w:lvl w:ilvl="8">
+      <w:start w:val="1"/>
+      <w:numFmt w:val="decimal"/>
+      <w:isLgl/>
+      <w:lvlText w:val="%1.%2.%3.%4.%5.%6.%7.%8.%9."/>
+      <w:lvlJc w:val="left"/>
+      <w:pPr>
+        <w:ind w:left="2160" w:hanging="1800"/>
+      </w:pPr>
+      <w:rPr>
+        <w:rFonts w:hint="default"/>
+      </w:rPr>
+    </w:lvl>
+  </w:abstractNum>
+  <w:abstractNum w:abstractNumId="3" w15:restartNumberingAfterBreak="0">
     <w:nsid w:val="670B6894"/>
     <w:multiLevelType w:val="hybridMultilevel"/>
     <w:tmpl w:val="5E44D54A"/>
@@ -197,7 +922,7 @@
         <w:rFonts w:ascii="Calibri" w:eastAsiaTheme="minorHAnsi" w:hAnsi="Calibri" w:cs="Calibri" w:hint="default"/>
       </w:rPr>
     </w:lvl>
-    <w:lvl w:ilvl="1" w:tplc="04090003" w:tentative="1">
+    <w:lvl w:ilvl="1" w:tplc="04090003">
       <w:start w:val="1"/>
       <w:numFmt w:val="bullet"/>
       <w:lvlText w:val="o"/>
@@ -295,7 +1020,16 @@
     </w:lvl>
   </w:abstractNum>
   <w:num w:numId="1">
+    <w:abstractNumId w:val="3"/>
+  </w:num>
+  <w:num w:numId="2">
+    <w:abstractNumId w:val="1"/>
+  </w:num>
+  <w:num w:numId="3">
     <w:abstractNumId w:val="0"/>
+  </w:num>
+  <w:num w:numId="4">
+    <w:abstractNumId w:val="2"/>
   </w:num>
 </w:numbering>
 </file>

</xml_diff>